<commit_message>
Updates to protocol doc for Login and Chat
</commit_message>
<xml_diff>
--- a/Protocols.docx
+++ b/Protocols.docx
@@ -29,127 +29,142 @@
     </w:p>
     <w:p>
       <w:r>
-        <w:t>JOIN (join message to chat)</w:t>
-      </w:r>
-    </w:p>
-    <w:p>
-      <w:r>
-        <w:tab/>
-        <w:t>Player Name</w:t>
-      </w:r>
-      <w:r>
-        <w:br/>
-      </w:r>
-      <w:r>
-        <w:tab/>
-        <w:t>Player Acct Info</w:t>
-      </w:r>
-    </w:p>
-    <w:p>
-      <w:r>
-        <w:t>SYSTEM (System Message)</w:t>
-      </w:r>
-    </w:p>
-    <w:p>
-      <w:r>
-        <w:tab/>
-        <w:t>Message</w:t>
-      </w:r>
-      <w:r>
-        <w:br/>
-      </w:r>
-      <w:r>
-        <w:tab/>
-        <w:t>Timestamp?</w:t>
-      </w:r>
-    </w:p>
-    <w:p>
-      <w:r>
-        <w:t>MSG (general message)</w:t>
-      </w:r>
-    </w:p>
-    <w:p>
-      <w:r>
-        <w:tab/>
-        <w:t>Source Player</w:t>
-      </w:r>
-      <w:r>
-        <w:br/>
-      </w:r>
-      <w:r>
-        <w:tab/>
-        <w:t>Message</w:t>
-      </w:r>
-      <w:r>
-        <w:br/>
-      </w:r>
-      <w:r>
-        <w:tab/>
-        <w:t>Timestamp</w:t>
+        <w:t>JOIN</w:t>
+      </w:r>
+      <w:r>
+        <w:t xml:space="preserve"> (Value 1)</w:t>
+      </w:r>
+      <w:r>
+        <w:t xml:space="preserve"> (join message to chat)</w:t>
+      </w:r>
+      <w:r>
+        <w:br/>
+        <w:t>&lt;Player Name – string&gt;</w:t>
+      </w:r>
+      <w:r>
+        <w:br/>
+        <w:t>&lt;Player Session ID – int&gt;</w:t>
+      </w:r>
+    </w:p>
+    <w:p>
+      <w:r>
+        <w:t>SYSTEM</w:t>
+      </w:r>
+      <w:r>
+        <w:t xml:space="preserve"> (Value 2)</w:t>
+      </w:r>
+      <w:r>
+        <w:t xml:space="preserve"> (System Message)</w:t>
+      </w:r>
+      <w:r>
+        <w:br/>
+        <w:t xml:space="preserve">&lt;message – string&gt; </w:t>
+      </w:r>
+    </w:p>
+    <w:p>
+      <w:r>
+        <w:t>MSG</w:t>
+      </w:r>
+      <w:r>
+        <w:t xml:space="preserve"> </w:t>
+      </w:r>
+      <w:r>
+        <w:t>(</w:t>
+      </w:r>
+      <w:bookmarkStart w:id="0" w:name="_GoBack"/>
+      <w:bookmarkEnd w:id="0"/>
+      <w:r>
+        <w:t>Value 3)</w:t>
+      </w:r>
+      <w:r>
+        <w:t xml:space="preserve"> (general message)</w:t>
+      </w:r>
+      <w:r>
+        <w:br/>
+        <w:t>&lt;Player Name – string&gt;</w:t>
+      </w:r>
+      <w:r>
+        <w:br/>
+        <w:t>&lt;Player Session ID – int&gt;</w:t>
+      </w:r>
+      <w:r>
+        <w:br/>
+        <w:t>&lt;Message – string&gt;</w:t>
       </w:r>
     </w:p>
     <w:p>
       <w:r>
         <w:t>PMSG (private message)</w:t>
       </w:r>
-    </w:p>
-    <w:p>
-      <w:r>
-        <w:tab/>
-        <w:t>Source Player</w:t>
-      </w:r>
-      <w:r>
-        <w:br/>
-      </w:r>
-      <w:r>
-        <w:tab/>
-        <w:t>Target Player</w:t>
-      </w:r>
-      <w:r>
-        <w:br/>
-      </w:r>
-      <w:r>
-        <w:tab/>
-        <w:t>Message</w:t>
-      </w:r>
-      <w:r>
-        <w:br/>
-      </w:r>
-      <w:r>
-        <w:tab/>
-        <w:t>Timestamp</w:t>
+      <w:r>
+        <w:br/>
+      </w:r>
+      <w:r>
+        <w:t>&lt;</w:t>
+      </w:r>
+      <w:r>
+        <w:t xml:space="preserve">Source </w:t>
+      </w:r>
+      <w:r>
+        <w:t>Player Name – string&gt;</w:t>
+      </w:r>
+      <w:r>
+        <w:br/>
+        <w:t>&lt;</w:t>
+      </w:r>
+      <w:r>
+        <w:t xml:space="preserve">Source </w:t>
+      </w:r>
+      <w:r>
+        <w:t>Player Session ID – int&gt;</w:t>
+      </w:r>
+      <w:r>
+        <w:br/>
+      </w:r>
+      <w:r>
+        <w:t>&lt;</w:t>
+      </w:r>
+      <w:r>
+        <w:t>Target</w:t>
+      </w:r>
+      <w:r>
+        <w:t xml:space="preserve"> Player Name – string&gt;</w:t>
+      </w:r>
+      <w:r>
+        <w:br/>
+        <w:t>&lt;Message – string&gt;</w:t>
+      </w:r>
+      <w:r>
+        <w:br/>
       </w:r>
     </w:p>
     <w:p>
       <w:r>
         <w:t>TMSG (team message)</w:t>
       </w:r>
-    </w:p>
-    <w:p>
-      <w:r>
-        <w:tab/>
-        <w:t>Source Player</w:t>
-      </w:r>
-      <w:r>
-        <w:br/>
-      </w:r>
-      <w:r>
-        <w:tab/>
+      <w:r>
+        <w:br/>
+      </w:r>
+      <w:r>
+        <w:t>&lt;Source Player Name – string&gt;</w:t>
+      </w:r>
+      <w:r>
+        <w:br/>
+        <w:t>&lt;Source Player Session ID – int&gt;</w:t>
+      </w:r>
+      <w:r>
+        <w:br/>
+        <w:t>&lt;</w:t>
+      </w:r>
+      <w:r>
         <w:t>Team</w:t>
       </w:r>
       <w:r>
-        <w:br/>
-      </w:r>
-      <w:r>
-        <w:tab/>
-        <w:t>Message</w:t>
-      </w:r>
-      <w:r>
-        <w:br/>
-      </w:r>
-      <w:r>
-        <w:tab/>
-        <w:t>Timestamp</w:t>
+        <w:t xml:space="preserve"> – string&gt;</w:t>
+      </w:r>
+      <w:r>
+        <w:br/>
+        <w:t>&lt;Message – string&gt;</w:t>
       </w:r>
     </w:p>
     <w:p>
@@ -162,23 +177,14 @@
     </w:p>
     <w:p>
       <w:r>
-        <w:t>LOGIN</w:t>
-      </w:r>
-      <w:r>
-        <w:t xml:space="preserve"> (login request)</w:t>
-      </w:r>
-    </w:p>
-    <w:p>
-      <w:r>
-        <w:tab/>
-        <w:t>Player Account</w:t>
-      </w:r>
-      <w:r>
-        <w:br/>
-      </w:r>
-      <w:r>
-        <w:tab/>
-        <w:t>Player Password</w:t>
+        <w:t>LOGIN (Value 1)</w:t>
+      </w:r>
+      <w:r>
+        <w:t xml:space="preserve"> (Login from client)</w:t>
+      </w:r>
+      <w:r>
+        <w:br/>
+        <w:t>&lt;Player Name - string&gt;</w:t>
       </w:r>
     </w:p>
     <w:p>
@@ -186,43 +192,69 @@
         <w:t>AUTH</w:t>
       </w:r>
       <w:r>
+        <w:t xml:space="preserve"> (Value 2)</w:t>
+      </w:r>
+      <w:r>
         <w:t xml:space="preserve"> (approved)</w:t>
       </w:r>
-    </w:p>
-    <w:p>
-      <w:r>
-        <w:tab/>
+      <w:r>
+        <w:br/>
+        <w:t>&lt;Chat Server IP - string&gt;</w:t>
+      </w:r>
+      <w:r>
+        <w:br/>
+        <w:t>&lt;Chat Server Port - int&gt;</w:t>
+      </w:r>
+      <w:r>
+        <w:br/>
+        <w:t>&lt;Game Server IP - string&gt;</w:t>
+      </w:r>
+      <w:r>
+        <w:br/>
+        <w:t>&lt;Game Server Port - int&gt;</w:t>
+      </w:r>
+      <w:r>
+        <w:br/>
+        <w:t>&lt;</w:t>
+      </w:r>
+      <w:r>
         <w:t>Session ID</w:t>
       </w:r>
+      <w:r>
+        <w:t xml:space="preserve"> – int&gt;</w:t>
+      </w:r>
     </w:p>
     <w:p>
       <w:r>
         <w:t>REJECT</w:t>
       </w:r>
       <w:r>
-        <w:t xml:space="preserve"> (reje</w:t>
-      </w:r>
-      <w:r>
-        <w:t>ct)</w:t>
-      </w:r>
-    </w:p>
-    <w:p>
-      <w:r>
-        <w:tab/>
-        <w:t>Reason</w:t>
-      </w:r>
-    </w:p>
-    <w:p/>
-    <w:p>
-      <w:r>
-        <w:lastRenderedPageBreak/>
-        <w:t>DOWN (Game system is down)</w:t>
-      </w:r>
-    </w:p>
-    <w:p>
-      <w:r>
-        <w:tab/>
-        <w:t>Message</w:t>
+        <w:t xml:space="preserve"> (Value 3) (User Rejected)</w:t>
+      </w:r>
+      <w:r>
+        <w:br/>
+        <w:t>&lt;message – string&gt;</w:t>
+      </w:r>
+    </w:p>
+    <w:p>
+      <w:r>
+        <w:t>DOWN</w:t>
+      </w:r>
+      <w:r>
+        <w:t xml:space="preserve"> (Value 4)</w:t>
+      </w:r>
+      <w:r>
+        <w:t xml:space="preserve"> (Game system is down)</w:t>
+      </w:r>
+      <w:r>
+        <w:br/>
+        <w:t>&lt;m</w:t>
+      </w:r>
+      <w:r>
+        <w:t>essage</w:t>
+      </w:r>
+      <w:r>
+        <w:t>&gt;</w:t>
       </w:r>
     </w:p>
     <w:p>
@@ -230,6 +262,7 @@
         <w:pStyle w:val="Heading1"/>
       </w:pPr>
       <w:r>
+        <w:lastRenderedPageBreak/>
         <w:t>Game</w:t>
       </w:r>
     </w:p>
@@ -412,8 +445,6 @@
         <w:tab/>
         <w:t>Player List</w:t>
       </w:r>
-      <w:bookmarkStart w:id="0" w:name="_GoBack"/>
-      <w:bookmarkEnd w:id="0"/>
     </w:p>
     <w:p>
       <w:r>
@@ -461,7 +492,7 @@
       </w:pPr>
     </w:pPrDefault>
   </w:docDefaults>
-  <w:latentStyles w:defLockedState="0" w:defUIPriority="99" w:defSemiHidden="0" w:defUnhideWhenUsed="0" w:defQFormat="0" w:count="377">
+  <w:latentStyles w:defLockedState="0" w:defUIPriority="99" w:defSemiHidden="0" w:defUnhideWhenUsed="0" w:defQFormat="0" w:count="376">
     <w:lsdException w:name="Normal" w:uiPriority="0" w:qFormat="1"/>
     <w:lsdException w:name="heading 1" w:uiPriority="9" w:qFormat="1"/>
     <w:lsdException w:name="heading 2" w:semiHidden="1" w:uiPriority="9" w:unhideWhenUsed="1" w:qFormat="1"/>
@@ -838,7 +869,6 @@
     <w:lsdException w:name="Hashtag" w:semiHidden="1" w:unhideWhenUsed="1"/>
     <w:lsdException w:name="Unresolved Mention" w:semiHidden="1" w:unhideWhenUsed="1"/>
     <w:lsdException w:name="Smart Link" w:semiHidden="1" w:unhideWhenUsed="1"/>
-    <w:lsdException w:name="Smart Link Error" w:semiHidden="1" w:unhideWhenUsed="1"/>
   </w:latentStyles>
   <w:style w:type="paragraph" w:default="1" w:styleId="Normal">
     <w:name w:val="Normal"/>

</xml_diff>

<commit_message>
Updates to protocol doc for Chat
</commit_message>
<xml_diff>
--- a/Protocols.docx
+++ b/Protocols.docx
@@ -7,15 +7,7 @@
         <w:pStyle w:val="Title"/>
       </w:pPr>
       <w:r>
-        <w:t xml:space="preserve">Protocols – </w:t>
-      </w:r>
-      <w:proofErr w:type="spellStart"/>
-      <w:r>
-        <w:t>Jekal</w:t>
-      </w:r>
-      <w:proofErr w:type="spellEnd"/>
-      <w:r>
-        <w:t xml:space="preserve"> Project</w:t>
+        <w:t>Protocols – Jekal Project</w:t>
       </w:r>
     </w:p>
     <w:p/>
@@ -48,10 +40,31 @@
     </w:p>
     <w:p>
       <w:r>
+        <w:t>LEAVE (Value 2) (Player leaving chat)</w:t>
+      </w:r>
+      <w:r>
+        <w:br/>
+      </w:r>
+      <w:r>
+        <w:t>&lt;Player Name – string&gt;</w:t>
+      </w:r>
+      <w:r>
+        <w:br/>
+        <w:t>&lt;Player Session ID – int&gt;</w:t>
+      </w:r>
+    </w:p>
+    <w:p>
+      <w:r>
         <w:t>SYSTEM</w:t>
       </w:r>
       <w:r>
-        <w:t xml:space="preserve"> (Value 2)</w:t>
+        <w:t xml:space="preserve"> (Value </w:t>
+      </w:r>
+      <w:r>
+        <w:t>3</w:t>
+      </w:r>
+      <w:r>
+        <w:t>)</w:t>
       </w:r>
       <w:r>
         <w:t xml:space="preserve"> (System Message)</w:t>
@@ -71,81 +84,72 @@
       <w:r>
         <w:t>(</w:t>
       </w:r>
+      <w:r>
+        <w:t xml:space="preserve">Value </w:t>
+      </w:r>
+      <w:r>
+        <w:t>4</w:t>
+      </w:r>
+      <w:r>
+        <w:t>)</w:t>
+      </w:r>
+      <w:r>
+        <w:t xml:space="preserve"> (general message)</w:t>
+      </w:r>
+      <w:r>
+        <w:br/>
+        <w:t>&lt;Player Name – string&gt;</w:t>
+      </w:r>
+      <w:r>
+        <w:br/>
+        <w:t>&lt;Player Session ID – int&gt;</w:t>
+      </w:r>
+      <w:r>
+        <w:br/>
+        <w:t>&lt;Message – string&gt;</w:t>
+      </w:r>
+    </w:p>
+    <w:p>
+      <w:r>
+        <w:t>PMSG</w:t>
+      </w:r>
+      <w:r>
+        <w:t xml:space="preserve"> (Value 5)</w:t>
+      </w:r>
+      <w:r>
+        <w:t xml:space="preserve"> (private message)</w:t>
+      </w:r>
+      <w:r>
+        <w:br/>
+        <w:t>&lt;Source Player Name – string&gt;</w:t>
+      </w:r>
+      <w:r>
+        <w:br/>
+        <w:t>&lt;Source Player Session ID – int&gt;</w:t>
+      </w:r>
+      <w:r>
+        <w:br/>
+        <w:t>&lt;Target Player Name – string&gt;</w:t>
+      </w:r>
+      <w:r>
+        <w:br/>
+        <w:t>&lt;Message – string&gt;</w:t>
+      </w:r>
+    </w:p>
+    <w:p>
       <w:bookmarkStart w:id="0" w:name="_GoBack"/>
       <w:bookmarkEnd w:id="0"/>
       <w:r>
-        <w:t>Value 3)</w:t>
-      </w:r>
-      <w:r>
-        <w:t xml:space="preserve"> (general message)</w:t>
-      </w:r>
-      <w:r>
-        <w:br/>
-        <w:t>&lt;Player Name – string&gt;</w:t>
-      </w:r>
-      <w:r>
-        <w:br/>
-        <w:t>&lt;Player Session ID – int&gt;</w:t>
-      </w:r>
-      <w:r>
-        <w:br/>
-        <w:t>&lt;Message – string&gt;</w:t>
-      </w:r>
-    </w:p>
-    <w:p>
-      <w:r>
-        <w:t>PMSG (private message)</w:t>
-      </w:r>
-      <w:r>
-        <w:br/>
-      </w:r>
-      <w:r>
-        <w:t>&lt;</w:t>
-      </w:r>
-      <w:r>
-        <w:t xml:space="preserve">Source </w:t>
-      </w:r>
-      <w:r>
-        <w:t>Player Name – string&gt;</w:t>
-      </w:r>
-      <w:r>
-        <w:br/>
-        <w:t>&lt;</w:t>
-      </w:r>
-      <w:r>
-        <w:t xml:space="preserve">Source </w:t>
-      </w:r>
-      <w:r>
-        <w:t>Player Session ID – int&gt;</w:t>
-      </w:r>
-      <w:r>
-        <w:br/>
-      </w:r>
-      <w:r>
-        <w:t>&lt;</w:t>
-      </w:r>
-      <w:r>
-        <w:t>Target</w:t>
-      </w:r>
-      <w:r>
-        <w:t xml:space="preserve"> Player Name – string&gt;</w:t>
-      </w:r>
-      <w:r>
-        <w:br/>
-        <w:t>&lt;Message – string&gt;</w:t>
-      </w:r>
-      <w:r>
-        <w:br/>
-      </w:r>
-    </w:p>
-    <w:p>
-      <w:r>
-        <w:t>TMSG (team message)</w:t>
-      </w:r>
-      <w:r>
-        <w:br/>
-      </w:r>
-      <w:r>
+        <w:t>TMSG</w:t>
+      </w:r>
+      <w:r>
+        <w:t xml:space="preserve"> (Value 6)</w:t>
+      </w:r>
+      <w:r>
+        <w:t xml:space="preserve"> (team message)</w:t>
+      </w:r>
+      <w:r>
+        <w:br/>
         <w:t>&lt;Source Player Name – string&gt;</w:t>
       </w:r>
       <w:r>
@@ -154,13 +158,7 @@
       </w:r>
       <w:r>
         <w:br/>
-        <w:t>&lt;</w:t>
-      </w:r>
-      <w:r>
-        <w:t>Team</w:t>
-      </w:r>
-      <w:r>
-        <w:t xml:space="preserve"> – string&gt;</w:t>
+        <w:t>&lt;Team – string&gt;</w:t>
       </w:r>
       <w:r>
         <w:br/>
@@ -238,6 +236,7 @@
     </w:p>
     <w:p>
       <w:r>
+        <w:lastRenderedPageBreak/>
         <w:t>DOWN</w:t>
       </w:r>
       <w:r>
@@ -262,7 +261,6 @@
         <w:pStyle w:val="Heading1"/>
       </w:pPr>
       <w:r>
-        <w:lastRenderedPageBreak/>
         <w:t>Game</w:t>
       </w:r>
     </w:p>

</xml_diff>

<commit_message>
Cleaned up LoginMessage Work on ChatMessage and ChatServer
</commit_message>
<xml_diff>
--- a/Protocols.docx
+++ b/Protocols.docx
@@ -7,7 +7,15 @@
         <w:pStyle w:val="Title"/>
       </w:pPr>
       <w:r>
-        <w:t>Protocols – Jekal Project</w:t>
+        <w:t xml:space="preserve">Protocols – </w:t>
+      </w:r>
+      <w:proofErr w:type="spellStart"/>
+      <w:r>
+        <w:t>Jekal</w:t>
+      </w:r>
+      <w:proofErr w:type="spellEnd"/>
+      <w:r>
+        <w:t xml:space="preserve"> Project</w:t>
       </w:r>
     </w:p>
     <w:p/>
@@ -44,8 +52,6 @@
       </w:r>
       <w:r>
         <w:br/>
-      </w:r>
-      <w:r>
         <w:t>&lt;Player Name – string&gt;</w:t>
       </w:r>
       <w:r>
@@ -137,33 +143,66 @@
       </w:r>
     </w:p>
     <w:p>
+      <w:r>
+        <w:t>TMSG</w:t>
+      </w:r>
+      <w:r>
+        <w:t xml:space="preserve"> (Value 6)</w:t>
+      </w:r>
+      <w:r>
+        <w:t xml:space="preserve"> (team message)</w:t>
+      </w:r>
+      <w:r>
+        <w:br/>
+        <w:t>&lt;Source Player Name – string&gt;</w:t>
+      </w:r>
+      <w:r>
+        <w:br/>
+        <w:t>&lt;Source Player Session ID – int&gt;</w:t>
+      </w:r>
+      <w:r>
+        <w:br/>
+        <w:t>&lt;Team – string&gt;</w:t>
+      </w:r>
+      <w:r>
+        <w:br/>
+        <w:t>&lt;Message – string&gt;</w:t>
+      </w:r>
+    </w:p>
+    <w:p>
+      <w:r>
+        <w:t>REJECT</w:t>
+      </w:r>
+      <w:r>
+        <w:t xml:space="preserve"> (Value </w:t>
+      </w:r>
+      <w:r>
+        <w:t>7</w:t>
+      </w:r>
+      <w:r>
+        <w:t xml:space="preserve">) (Player </w:t>
+      </w:r>
+      <w:r>
+        <w:t>not authenticated</w:t>
+      </w:r>
+      <w:r>
+        <w:t>)</w:t>
+      </w:r>
+      <w:r>
+        <w:br/>
+        <w:t>&lt;</w:t>
+      </w:r>
+      <w:r>
+        <w:t>Message</w:t>
+      </w:r>
+      <w:r>
+        <w:t>– string&gt;</w:t>
+      </w:r>
+      <w:r>
+        <w:br/>
+      </w:r>
       <w:bookmarkStart w:id="0" w:name="_GoBack"/>
       <w:bookmarkEnd w:id="0"/>
-      <w:r>
-        <w:t>TMSG</w:t>
-      </w:r>
-      <w:r>
-        <w:t xml:space="preserve"> (Value 6)</w:t>
-      </w:r>
-      <w:r>
-        <w:t xml:space="preserve"> (team message)</w:t>
-      </w:r>
-      <w:r>
-        <w:br/>
-        <w:t>&lt;Source Player Name – string&gt;</w:t>
-      </w:r>
-      <w:r>
-        <w:br/>
-        <w:t>&lt;Source Player Session ID – int&gt;</w:t>
-      </w:r>
-      <w:r>
-        <w:br/>
-        <w:t>&lt;Team – string&gt;</w:t>
-      </w:r>
-      <w:r>
-        <w:br/>
-        <w:t>&lt;Message – string&gt;</w:t>
-      </w:r>
     </w:p>
     <w:p>
       <w:pPr>
@@ -224,6 +263,7 @@
     </w:p>
     <w:p>
       <w:r>
+        <w:lastRenderedPageBreak/>
         <w:t>REJECT</w:t>
       </w:r>
       <w:r>
@@ -236,7 +276,6 @@
     </w:p>
     <w:p>
       <w:r>
-        <w:lastRenderedPageBreak/>
         <w:t>DOWN</w:t>
       </w:r>
       <w:r>
@@ -454,6 +493,7 @@
     </w:p>
     <w:p>
       <w:r>
+        <w:lastRenderedPageBreak/>
         <w:tab/>
         <w:t>Player Info List</w:t>
       </w:r>

</xml_diff>

<commit_message>
Game server work beginning.
</commit_message>
<xml_diff>
--- a/Protocols.docx
+++ b/Protocols.docx
@@ -7,7 +7,15 @@
         <w:pStyle w:val="Title"/>
       </w:pPr>
       <w:r>
-        <w:t>Protocols – Jekal Project</w:t>
+        <w:t xml:space="preserve">Protocols – </w:t>
+      </w:r>
+      <w:proofErr w:type="spellStart"/>
+      <w:r>
+        <w:t>Jekal</w:t>
+      </w:r>
+      <w:proofErr w:type="spellEnd"/>
+      <w:r>
+        <w:t xml:space="preserve"> Project</w:t>
       </w:r>
     </w:p>
     <w:p/>
@@ -180,8 +188,6 @@
       <w:r>
         <w:t>CLOSE (Value 8) – Closing the connection to the client.</w:t>
       </w:r>
-      <w:bookmarkStart w:id="0" w:name="_GoBack"/>
-      <w:bookmarkEnd w:id="0"/>
       <w:r>
         <w:br/>
       </w:r>
@@ -280,12 +286,49 @@
       </w:r>
     </w:p>
     <w:p>
-      <w:pPr>
-        <w:pStyle w:val="Heading1"/>
-      </w:pPr>
       <w:r>
         <w:t>Game</w:t>
       </w:r>
+      <w:r>
+        <w:br/>
+      </w:r>
+      <w:r>
+        <w:t>GAME</w:t>
+      </w:r>
+      <w:r>
+        <w:t>JOIN</w:t>
+      </w:r>
+      <w:r>
+        <w:t xml:space="preserve"> (Value 1)</w:t>
+      </w:r>
+      <w:r>
+        <w:t xml:space="preserve"> (Player joins a </w:t>
+      </w:r>
+      <w:r>
+        <w:t>game</w:t>
+      </w:r>
+      <w:r>
+        <w:t>)</w:t>
+      </w:r>
+      <w:r>
+        <w:br/>
+        <w:t>&lt;Player Name – string&gt;</w:t>
+      </w:r>
+      <w:r>
+        <w:br/>
+        <w:t>&lt;Player Session ID – int&gt;</w:t>
+      </w:r>
+    </w:p>
+    <w:p>
+      <w:r>
+        <w:t>REJECT (Value 2) (Player not authenticated)</w:t>
+      </w:r>
+      <w:r>
+        <w:br/>
+        <w:t>&lt;Message – string&gt;</w:t>
+      </w:r>
+      <w:bookmarkStart w:id="0" w:name="_GoBack"/>
+      <w:bookmarkEnd w:id="0"/>
     </w:p>
     <w:p>
       <w:r>
@@ -428,6 +471,7 @@
     </w:p>
     <w:p>
       <w:r>
+        <w:lastRenderedPageBreak/>
         <w:tab/>
         <w:t>Timestamp</w:t>
       </w:r>
@@ -469,7 +513,6 @@
     </w:p>
     <w:p>
       <w:r>
-        <w:lastRenderedPageBreak/>
         <w:t>GAMEWAIT (</w:t>
       </w:r>
       <w:r>

</xml_diff>

<commit_message>
More game server updates.
</commit_message>
<xml_diff>
--- a/Protocols.docx
+++ b/Protocols.docx
@@ -162,10 +162,6 @@
       </w:r>
       <w:r>
         <w:br/>
-        <w:t>&lt;Team – string&gt;</w:t>
-      </w:r>
-      <w:r>
-        <w:br/>
         <w:t>&lt;Message – string&gt;</w:t>
       </w:r>
     </w:p>
@@ -327,124 +323,258 @@
         <w:br/>
         <w:t>&lt;Message – string&gt;</w:t>
       </w:r>
+    </w:p>
+    <w:p>
+      <w:r>
+        <w:t>TEAMJOIN</w:t>
+      </w:r>
+      <w:r>
+        <w:t xml:space="preserve"> (Value 3)</w:t>
+      </w:r>
+      <w:r>
+        <w:t xml:space="preserve"> (Player joins a team)</w:t>
+      </w:r>
+      <w:r>
+        <w:br/>
+        <w:t>&lt;Player Name – string&gt;</w:t>
+      </w:r>
+      <w:r>
+        <w:br/>
+        <w:t>&lt;Team ID – int&gt;</w:t>
+      </w:r>
+    </w:p>
+    <w:p>
+      <w:r>
+        <w:t>TEAMSWITCH (Player switches teams)</w:t>
+      </w:r>
+    </w:p>
+    <w:p>
+      <w:r>
+        <w:tab/>
+        <w:t>Player Info</w:t>
+      </w:r>
+      <w:r>
+        <w:br/>
+      </w:r>
+      <w:r>
+        <w:tab/>
+        <w:t>Team</w:t>
+      </w:r>
+    </w:p>
+    <w:p>
+      <w:r>
+        <w:t>UPDATE (Player info)</w:t>
+      </w:r>
+    </w:p>
+    <w:p>
+      <w:r>
+        <w:tab/>
+        <w:t>Player Info</w:t>
+      </w:r>
+      <w:r>
+        <w:br/>
+      </w:r>
+      <w:r>
+        <w:tab/>
+        <w:t>Action?</w:t>
+      </w:r>
+      <w:r>
+        <w:br/>
+      </w:r>
+      <w:r>
+        <w:tab/>
+        <w:t>Location</w:t>
+      </w:r>
+    </w:p>
+    <w:p>
+      <w:r>
+        <w:t>TAG</w:t>
+      </w:r>
+      <w:r>
+        <w:t xml:space="preserve"> (Player tag was made)</w:t>
+      </w:r>
+    </w:p>
+    <w:p>
+      <w:r>
+        <w:tab/>
+        <w:t>Tagging Player</w:t>
+      </w:r>
+      <w:r>
+        <w:br/>
+      </w:r>
+      <w:r>
+        <w:tab/>
+        <w:t>Tagging Player Team</w:t>
+      </w:r>
+      <w:r>
+        <w:br/>
+      </w:r>
+      <w:r>
+        <w:tab/>
+        <w:t>Tagged Player</w:t>
+      </w:r>
+      <w:r>
+        <w:br/>
+      </w:r>
+      <w:r>
+        <w:tab/>
+        <w:t>Tagged Player Team</w:t>
+      </w:r>
+    </w:p>
+    <w:p>
+      <w:r>
+        <w:t>STATUS</w:t>
+      </w:r>
+      <w:r>
+        <w:t xml:space="preserve"> (Value 7)</w:t>
+      </w:r>
+      <w:r>
+        <w:t xml:space="preserve"> (</w:t>
+      </w:r>
+      <w:r>
+        <w:t>Game Update</w:t>
+      </w:r>
+      <w:r>
+        <w:t xml:space="preserve"> Info)</w:t>
+      </w:r>
+      <w:r>
+        <w:br/>
+        <w:t>&lt;Time Remaining – int&gt;</w:t>
+      </w:r>
+      <w:r>
+        <w:br/>
+        <w:t>&lt;Player ID – int&gt;</w:t>
+      </w:r>
+      <w:r>
+        <w:br/>
+        <w:t xml:space="preserve">&lt;Player </w:t>
+      </w:r>
+      <w:proofErr w:type="spellStart"/>
+      <w:r>
+        <w:t>PosX</w:t>
+      </w:r>
+      <w:proofErr w:type="spellEnd"/>
+      <w:r>
+        <w:t xml:space="preserve"> – float&gt;</w:t>
+      </w:r>
+      <w:r>
+        <w:br/>
+      </w:r>
+      <w:r>
+        <w:t xml:space="preserve">&lt;Player </w:t>
+      </w:r>
+      <w:proofErr w:type="spellStart"/>
+      <w:r>
+        <w:t>Pos</w:t>
+      </w:r>
+      <w:r>
+        <w:t>Y</w:t>
+      </w:r>
+      <w:proofErr w:type="spellEnd"/>
+      <w:r>
+        <w:t xml:space="preserve"> – float&gt;</w:t>
+      </w:r>
+      <w:r>
+        <w:br/>
+      </w:r>
+      <w:r>
+        <w:t xml:space="preserve">&lt;Player </w:t>
+      </w:r>
+      <w:proofErr w:type="spellStart"/>
+      <w:r>
+        <w:t>Pos</w:t>
+      </w:r>
+      <w:r>
+        <w:t>Z</w:t>
+      </w:r>
+      <w:proofErr w:type="spellEnd"/>
+      <w:r>
+        <w:t xml:space="preserve"> – float&gt;</w:t>
+      </w:r>
+      <w:r>
+        <w:br/>
+      </w:r>
+      <w:r>
+        <w:t xml:space="preserve">&lt;Player </w:t>
+      </w:r>
+      <w:proofErr w:type="spellStart"/>
+      <w:r>
+        <w:t>R</w:t>
+      </w:r>
+      <w:r>
+        <w:t>o</w:t>
+      </w:r>
+      <w:r>
+        <w:t>t</w:t>
+      </w:r>
+      <w:r>
+        <w:t>X</w:t>
+      </w:r>
+      <w:proofErr w:type="spellEnd"/>
+      <w:r>
+        <w:t xml:space="preserve"> – float&gt;</w:t>
+      </w:r>
+      <w:r>
+        <w:br/>
+      </w:r>
+      <w:r>
+        <w:t xml:space="preserve">&lt;Player </w:t>
+      </w:r>
+      <w:proofErr w:type="spellStart"/>
+      <w:r>
+        <w:t>Rot</w:t>
+      </w:r>
+      <w:r>
+        <w:t>Y</w:t>
+      </w:r>
+      <w:proofErr w:type="spellEnd"/>
+      <w:r>
+        <w:t xml:space="preserve"> – float&gt;</w:t>
+      </w:r>
+      <w:r>
+        <w:br/>
+      </w:r>
+      <w:r>
+        <w:t xml:space="preserve">&lt;Player </w:t>
+      </w:r>
+      <w:proofErr w:type="spellStart"/>
+      <w:r>
+        <w:t>Rot</w:t>
+      </w:r>
+      <w:r>
+        <w:t>Z</w:t>
+      </w:r>
+      <w:proofErr w:type="spellEnd"/>
+      <w:r>
+        <w:t xml:space="preserve"> – float&gt;</w:t>
+      </w:r>
+      <w:r>
+        <w:br/>
+      </w:r>
+      <w:r>
+        <w:t>&lt;Player Rot</w:t>
+      </w:r>
+      <w:r>
+        <w:t>W</w:t>
+      </w:r>
       <w:bookmarkStart w:id="0" w:name="_GoBack"/>
       <w:bookmarkEnd w:id="0"/>
-    </w:p>
-    <w:p>
-      <w:r>
-        <w:t>TEAMJOIN (Player joins a team)</w:t>
-      </w:r>
-    </w:p>
-    <w:p>
-      <w:r>
-        <w:tab/>
-        <w:t>Player Info</w:t>
-      </w:r>
-      <w:r>
-        <w:br/>
-      </w:r>
-      <w:r>
-        <w:tab/>
-        <w:t>Team</w:t>
-      </w:r>
-    </w:p>
-    <w:p>
-      <w:r>
-        <w:t>TEAMSWITCH (Player switches teams)</w:t>
-      </w:r>
-    </w:p>
-    <w:p>
-      <w:r>
-        <w:tab/>
-        <w:t>Player Info</w:t>
-      </w:r>
-      <w:r>
-        <w:br/>
-      </w:r>
-      <w:r>
-        <w:tab/>
-        <w:t>Team</w:t>
-      </w:r>
-    </w:p>
-    <w:p>
-      <w:r>
-        <w:t>UPDATE (Player info)</w:t>
-      </w:r>
-    </w:p>
-    <w:p>
-      <w:r>
-        <w:tab/>
-        <w:t>Player Info</w:t>
-      </w:r>
-      <w:r>
-        <w:br/>
-      </w:r>
-      <w:r>
-        <w:tab/>
-        <w:t>Action?</w:t>
-      </w:r>
-      <w:r>
-        <w:br/>
-      </w:r>
-      <w:r>
-        <w:tab/>
-        <w:t>Location</w:t>
-      </w:r>
-    </w:p>
-    <w:p>
-      <w:r>
-        <w:t>TAG</w:t>
-      </w:r>
-      <w:r>
-        <w:t xml:space="preserve"> (Player tag was made)</w:t>
-      </w:r>
-    </w:p>
-    <w:p>
-      <w:r>
-        <w:tab/>
-        <w:t>Tagging Player</w:t>
-      </w:r>
-      <w:r>
-        <w:br/>
-      </w:r>
-      <w:r>
-        <w:tab/>
-        <w:t>Tagging Player Team</w:t>
-      </w:r>
-      <w:r>
-        <w:br/>
-      </w:r>
-      <w:r>
-        <w:tab/>
-        <w:t>Tagged Player</w:t>
-      </w:r>
-      <w:r>
-        <w:br/>
-      </w:r>
-      <w:r>
-        <w:tab/>
-        <w:t>Tagged Player Team</w:t>
-      </w:r>
-    </w:p>
-    <w:p>
-      <w:r>
-        <w:t>STATUS</w:t>
-      </w:r>
-      <w:r>
-        <w:t xml:space="preserve"> (Server Info)</w:t>
-      </w:r>
-    </w:p>
-    <w:p>
-      <w:r>
-        <w:tab/>
-        <w:t>Game Time Remaining</w:t>
-      </w:r>
-      <w:r>
-        <w:br/>
-      </w:r>
-      <w:r>
-        <w:tab/>
-        <w:t>All players info</w:t>
+      <w:r>
+        <w:t xml:space="preserve"> – float&gt;</w:t>
+      </w:r>
+      <w:r>
+        <w:br/>
+        <w:t>(Repeated for each player)</w:t>
+      </w:r>
+      <w:r>
+        <w:br/>
+      </w:r>
+      <w:r>
+        <w:lastRenderedPageBreak/>
+        <w:br/>
+      </w:r>
+      <w:r>
+        <w:br/>
       </w:r>
     </w:p>
     <w:p>
@@ -471,7 +601,6 @@
     </w:p>
     <w:p>
       <w:r>
-        <w:lastRenderedPageBreak/>
         <w:tab/>
         <w:t>Timestamp</w:t>
       </w:r>

</xml_diff>

<commit_message>
updated game ending scenario.
</commit_message>
<xml_diff>
--- a/Protocols.docx
+++ b/Protocols.docx
@@ -283,6 +283,9 @@
     </w:p>
     <w:p>
       <w:r>
+        <w:rPr>
+          <w:rStyle w:val="Heading1Char"/>
+        </w:rPr>
         <w:t>Game</w:t>
       </w:r>
       <w:r>
@@ -344,240 +347,303 @@
       </w:r>
     </w:p>
     <w:p>
-      <w:r>
-        <w:t>TEAMSWITCH (Player switches teams)</w:t>
-      </w:r>
-    </w:p>
-    <w:p>
-      <w:r>
-        <w:tab/>
-        <w:t>Player Info</w:t>
-      </w:r>
-      <w:r>
-        <w:br/>
-      </w:r>
-      <w:r>
-        <w:tab/>
-        <w:t>Team</w:t>
-      </w:r>
-    </w:p>
-    <w:p>
-      <w:r>
-        <w:t>UPDATE (Player info)</w:t>
-      </w:r>
-    </w:p>
-    <w:p>
-      <w:r>
-        <w:tab/>
-        <w:t>Player Info</w:t>
-      </w:r>
-      <w:r>
-        <w:br/>
-      </w:r>
-      <w:r>
-        <w:tab/>
-        <w:t>Action?</w:t>
-      </w:r>
-      <w:r>
-        <w:br/>
-      </w:r>
-      <w:r>
-        <w:tab/>
-        <w:t>Location</w:t>
-      </w:r>
-    </w:p>
-    <w:p>
-      <w:r>
-        <w:t>TAG</w:t>
-      </w:r>
-      <w:r>
-        <w:t xml:space="preserve"> (Player tag was made)</w:t>
-      </w:r>
-    </w:p>
-    <w:p>
-      <w:r>
-        <w:tab/>
-        <w:t>Tagging Player</w:t>
-      </w:r>
-      <w:r>
-        <w:br/>
-      </w:r>
-      <w:r>
-        <w:tab/>
-        <w:t>Tagging Player Team</w:t>
-      </w:r>
-      <w:r>
-        <w:br/>
-      </w:r>
-      <w:r>
-        <w:tab/>
-        <w:t>Tagged Player</w:t>
-      </w:r>
-      <w:r>
-        <w:br/>
-      </w:r>
-      <w:r>
-        <w:tab/>
-        <w:t>Tagged Player Team</w:t>
-      </w:r>
-    </w:p>
-    <w:p>
-      <w:r>
-        <w:t>STATUS</w:t>
-      </w:r>
-      <w:r>
-        <w:t xml:space="preserve"> (Value 7)</w:t>
+      <w:pPr>
+        <w:rPr>
+          <w:b/>
+          <w:bCs/>
+        </w:rPr>
+      </w:pPr>
+      <w:proofErr w:type="gramStart"/>
+      <w:r>
+        <w:t xml:space="preserve">TEAMSWITCH </w:t>
       </w:r>
       <w:r>
         <w:t xml:space="preserve"> (</w:t>
       </w:r>
-      <w:r>
-        <w:t>Game Update</w:t>
-      </w:r>
-      <w:r>
-        <w:t xml:space="preserve"> Info)</w:t>
-      </w:r>
-      <w:r>
-        <w:br/>
-        <w:t>&lt;Time Remaining – int&gt;</w:t>
-      </w:r>
-      <w:r>
-        <w:br/>
-        <w:t>&lt;Player ID – int&gt;</w:t>
-      </w:r>
-      <w:r>
-        <w:br/>
-        <w:t xml:space="preserve">&lt;Player </w:t>
-      </w:r>
-      <w:proofErr w:type="spellStart"/>
-      <w:r>
-        <w:t>PosX</w:t>
-      </w:r>
-      <w:proofErr w:type="spellEnd"/>
-      <w:r>
-        <w:t xml:space="preserve"> – float&gt;</w:t>
-      </w:r>
-      <w:r>
-        <w:br/>
-      </w:r>
-      <w:r>
-        <w:t xml:space="preserve">&lt;Player </w:t>
-      </w:r>
-      <w:proofErr w:type="spellStart"/>
-      <w:r>
-        <w:t>Pos</w:t>
-      </w:r>
-      <w:r>
-        <w:t>Y</w:t>
-      </w:r>
-      <w:proofErr w:type="spellEnd"/>
-      <w:r>
-        <w:t xml:space="preserve"> – float&gt;</w:t>
-      </w:r>
-      <w:r>
-        <w:br/>
-      </w:r>
-      <w:r>
-        <w:t xml:space="preserve">&lt;Player </w:t>
-      </w:r>
-      <w:proofErr w:type="spellStart"/>
-      <w:r>
-        <w:t>Pos</w:t>
-      </w:r>
-      <w:r>
-        <w:t>Z</w:t>
-      </w:r>
-      <w:proofErr w:type="spellEnd"/>
-      <w:r>
-        <w:t xml:space="preserve"> – float&gt;</w:t>
-      </w:r>
-      <w:r>
-        <w:br/>
-      </w:r>
-      <w:r>
-        <w:t xml:space="preserve">&lt;Player </w:t>
-      </w:r>
-      <w:proofErr w:type="spellStart"/>
-      <w:r>
-        <w:t>R</w:t>
-      </w:r>
-      <w:r>
-        <w:t>o</w:t>
-      </w:r>
-      <w:r>
-        <w:t>t</w:t>
-      </w:r>
-      <w:r>
-        <w:t>X</w:t>
-      </w:r>
-      <w:proofErr w:type="spellEnd"/>
-      <w:r>
-        <w:t xml:space="preserve"> – float&gt;</w:t>
-      </w:r>
-      <w:r>
-        <w:br/>
-      </w:r>
-      <w:r>
-        <w:t xml:space="preserve">&lt;Player </w:t>
-      </w:r>
-      <w:proofErr w:type="spellStart"/>
-      <w:r>
-        <w:t>Rot</w:t>
-      </w:r>
-      <w:r>
-        <w:t>Y</w:t>
-      </w:r>
-      <w:proofErr w:type="spellEnd"/>
-      <w:r>
-        <w:t xml:space="preserve"> – float&gt;</w:t>
-      </w:r>
-      <w:r>
-        <w:br/>
-      </w:r>
-      <w:r>
-        <w:t xml:space="preserve">&lt;Player </w:t>
-      </w:r>
-      <w:proofErr w:type="spellStart"/>
-      <w:r>
-        <w:t>Rot</w:t>
-      </w:r>
-      <w:r>
-        <w:t>Z</w:t>
-      </w:r>
-      <w:proofErr w:type="spellEnd"/>
-      <w:r>
-        <w:t xml:space="preserve"> – float&gt;</w:t>
-      </w:r>
-      <w:r>
-        <w:br/>
-      </w:r>
-      <w:r>
-        <w:t>&lt;Player Rot</w:t>
-      </w:r>
-      <w:r>
-        <w:t>W</w:t>
+      <w:proofErr w:type="gramEnd"/>
+      <w:r>
+        <w:t xml:space="preserve">Value 4) </w:t>
+      </w:r>
+      <w:r>
+        <w:t>(Player switches teams</w:t>
+      </w:r>
+      <w:r>
+        <w:t xml:space="preserve"> after a tag</w:t>
+      </w:r>
+      <w:r>
+        <w:t>)</w:t>
+      </w:r>
+      <w:r>
+        <w:br/>
+        <w:t>&lt;Player Name – string&gt;</w:t>
+      </w:r>
+      <w:r>
+        <w:br/>
+      </w:r>
+      <w:r>
+        <w:t>&lt;Tagger Name – string&gt;</w:t>
+      </w:r>
+      <w:r>
+        <w:br/>
+        <w:t>&lt;</w:t>
+      </w:r>
+      <w:r>
+        <w:t xml:space="preserve">Old </w:t>
+      </w:r>
+      <w:r>
+        <w:t>Team ID – int&gt;</w:t>
+      </w:r>
+      <w:r>
+        <w:br/>
+      </w:r>
+      <w:r>
+        <w:t>&lt;</w:t>
+      </w:r>
+      <w:r>
+        <w:t>New</w:t>
       </w:r>
       <w:bookmarkStart w:id="0" w:name="_GoBack"/>
       <w:bookmarkEnd w:id="0"/>
       <w:r>
+        <w:t xml:space="preserve"> Team ID – int&gt;</w:t>
+      </w:r>
+    </w:p>
+    <w:p>
+      <w:r>
+        <w:t>UPDATE</w:t>
+      </w:r>
+      <w:r>
+        <w:t xml:space="preserve"> (Value 5)</w:t>
+      </w:r>
+      <w:r>
+        <w:t xml:space="preserve"> (Player info)</w:t>
+      </w:r>
+      <w:r>
+        <w:br/>
+        <w:t>&lt;Player Name – string&gt;</w:t>
+      </w:r>
+      <w:r>
+        <w:br/>
+      </w:r>
+      <w:r>
+        <w:t>&lt;Player ID – int&gt;</w:t>
+      </w:r>
+      <w:r>
+        <w:br/>
+        <w:t xml:space="preserve">&lt;Player </w:t>
+      </w:r>
+      <w:proofErr w:type="spellStart"/>
+      <w:r>
+        <w:t>PosX</w:t>
+      </w:r>
+      <w:proofErr w:type="spellEnd"/>
+      <w:r>
         <w:t xml:space="preserve"> – float&gt;</w:t>
       </w:r>
       <w:r>
         <w:br/>
+        <w:t xml:space="preserve">&lt;Player </w:t>
+      </w:r>
+      <w:proofErr w:type="spellStart"/>
+      <w:r>
+        <w:t>PosY</w:t>
+      </w:r>
+      <w:proofErr w:type="spellEnd"/>
+      <w:r>
+        <w:t xml:space="preserve"> – float&gt;</w:t>
+      </w:r>
+      <w:r>
+        <w:br/>
+        <w:t xml:space="preserve">&lt;Player </w:t>
+      </w:r>
+      <w:proofErr w:type="spellStart"/>
+      <w:r>
+        <w:t>PosZ</w:t>
+      </w:r>
+      <w:proofErr w:type="spellEnd"/>
+      <w:r>
+        <w:t xml:space="preserve"> – float&gt;</w:t>
+      </w:r>
+      <w:r>
+        <w:br/>
+        <w:t xml:space="preserve">&lt;Player </w:t>
+      </w:r>
+      <w:proofErr w:type="spellStart"/>
+      <w:r>
+        <w:t>RotX</w:t>
+      </w:r>
+      <w:proofErr w:type="spellEnd"/>
+      <w:r>
+        <w:t xml:space="preserve"> – float&gt;</w:t>
+      </w:r>
+      <w:r>
+        <w:br/>
+        <w:t xml:space="preserve">&lt;Player </w:t>
+      </w:r>
+      <w:proofErr w:type="spellStart"/>
+      <w:r>
+        <w:t>RotY</w:t>
+      </w:r>
+      <w:proofErr w:type="spellEnd"/>
+      <w:r>
+        <w:t xml:space="preserve"> – float&gt;</w:t>
+      </w:r>
+      <w:r>
+        <w:br/>
+        <w:t xml:space="preserve">&lt;Player </w:t>
+      </w:r>
+      <w:proofErr w:type="spellStart"/>
+      <w:r>
+        <w:t>RotZ</w:t>
+      </w:r>
+      <w:proofErr w:type="spellEnd"/>
+      <w:r>
+        <w:t xml:space="preserve"> – float&gt;</w:t>
+      </w:r>
+    </w:p>
+    <w:p>
+      <w:r>
+        <w:t>TAG</w:t>
+      </w:r>
+      <w:r>
+        <w:t xml:space="preserve"> (Value 6)</w:t>
+      </w:r>
+      <w:r>
+        <w:t xml:space="preserve"> (Player tag was made)</w:t>
+      </w:r>
+      <w:r>
+        <w:br/>
+        <w:t>&lt; Source Player – string&gt;</w:t>
+      </w:r>
+      <w:r>
+        <w:br/>
+        <w:t>&lt;Tagged Player – string&gt;</w:t>
+      </w:r>
+    </w:p>
+    <w:p/>
+    <w:p/>
+    <w:p/>
+    <w:p/>
+    <w:p/>
+    <w:p>
+      <w:r>
+        <w:lastRenderedPageBreak/>
+        <w:t>STATUS</w:t>
+      </w:r>
+      <w:r>
+        <w:t xml:space="preserve"> (Value 7)</w:t>
+      </w:r>
+      <w:r>
+        <w:t xml:space="preserve"> (</w:t>
+      </w:r>
+      <w:r>
+        <w:t>Game Update</w:t>
+      </w:r>
+      <w:r>
+        <w:t xml:space="preserve"> Info)</w:t>
+      </w:r>
+      <w:r>
+        <w:br/>
+        <w:t>&lt;Time Remaining – int&gt;</w:t>
+      </w:r>
+      <w:r>
+        <w:br/>
+        <w:t>&lt;Player ID – int&gt;</w:t>
+      </w:r>
+      <w:r>
+        <w:br/>
+        <w:t xml:space="preserve">&lt;Player </w:t>
+      </w:r>
+      <w:proofErr w:type="spellStart"/>
+      <w:r>
+        <w:t>PosX</w:t>
+      </w:r>
+      <w:proofErr w:type="spellEnd"/>
+      <w:r>
+        <w:t xml:space="preserve"> – float&gt;</w:t>
+      </w:r>
+      <w:r>
+        <w:br/>
+        <w:t xml:space="preserve">&lt;Player </w:t>
+      </w:r>
+      <w:proofErr w:type="spellStart"/>
+      <w:r>
+        <w:t>PosY</w:t>
+      </w:r>
+      <w:proofErr w:type="spellEnd"/>
+      <w:r>
+        <w:t xml:space="preserve"> – float&gt;</w:t>
+      </w:r>
+      <w:r>
+        <w:br/>
+        <w:t xml:space="preserve">&lt;Player </w:t>
+      </w:r>
+      <w:proofErr w:type="spellStart"/>
+      <w:r>
+        <w:t>PosZ</w:t>
+      </w:r>
+      <w:proofErr w:type="spellEnd"/>
+      <w:r>
+        <w:t xml:space="preserve"> – float&gt;</w:t>
+      </w:r>
+      <w:r>
+        <w:br/>
+        <w:t xml:space="preserve">&lt;Player </w:t>
+      </w:r>
+      <w:proofErr w:type="spellStart"/>
+      <w:r>
+        <w:t>RotX</w:t>
+      </w:r>
+      <w:proofErr w:type="spellEnd"/>
+      <w:r>
+        <w:t xml:space="preserve"> – float&gt;</w:t>
+      </w:r>
+      <w:r>
+        <w:br/>
+        <w:t xml:space="preserve">&lt;Player </w:t>
+      </w:r>
+      <w:proofErr w:type="spellStart"/>
+      <w:r>
+        <w:t>RotY</w:t>
+      </w:r>
+      <w:proofErr w:type="spellEnd"/>
+      <w:r>
+        <w:t xml:space="preserve"> – float&gt;</w:t>
+      </w:r>
+      <w:r>
+        <w:br/>
+        <w:t xml:space="preserve">&lt;Player </w:t>
+      </w:r>
+      <w:proofErr w:type="spellStart"/>
+      <w:r>
+        <w:t>RotZ</w:t>
+      </w:r>
+      <w:proofErr w:type="spellEnd"/>
+      <w:r>
+        <w:t xml:space="preserve"> – float&gt;</w:t>
+      </w:r>
+      <w:r>
+        <w:br/>
+        <w:t xml:space="preserve">&lt;Player </w:t>
+      </w:r>
+      <w:proofErr w:type="spellStart"/>
+      <w:r>
+        <w:t>RotW</w:t>
+      </w:r>
+      <w:proofErr w:type="spellEnd"/>
+      <w:r>
+        <w:t xml:space="preserve"> – float&gt;</w:t>
+      </w:r>
+      <w:r>
+        <w:br/>
         <w:t>(Repeated for each player)</w:t>
       </w:r>
       <w:r>
         <w:br/>
       </w:r>
       <w:r>
-        <w:lastRenderedPageBreak/>
-        <w:br/>
-      </w:r>
-      <w:r>
-        <w:br/>
-      </w:r>
-    </w:p>
-    <w:p>
+        <w:br/>
+      </w:r>
       <w:r>
         <w:t>SCORE</w:t>
       </w:r>

</xml_diff>

<commit_message>
Game Messages to IDs and GameLeave implemented
</commit_message>
<xml_diff>
--- a/Protocols.docx
+++ b/Protocols.docx
@@ -7,7 +7,15 @@
         <w:pStyle w:val="Title"/>
       </w:pPr>
       <w:r>
-        <w:t>Protocols – Jekal Project</w:t>
+        <w:t xml:space="preserve">Protocols – </w:t>
+      </w:r>
+      <w:proofErr w:type="spellStart"/>
+      <w:r>
+        <w:t>Jekal</w:t>
+      </w:r>
+      <w:proofErr w:type="spellEnd"/>
+      <w:r>
+        <w:t xml:space="preserve"> Project</w:t>
       </w:r>
     </w:p>
     <w:p/>
@@ -331,7 +339,19 @@
       </w:r>
       <w:r>
         <w:br/>
-        <w:t>&lt;Player Name – string&gt;</w:t>
+        <w:t xml:space="preserve">&lt;Player </w:t>
+      </w:r>
+      <w:r>
+        <w:t xml:space="preserve">ID </w:t>
+      </w:r>
+      <w:r>
+        <w:t xml:space="preserve">– </w:t>
+      </w:r>
+      <w:r>
+        <w:t>int</w:t>
+      </w:r>
+      <w:r>
+        <w:t>&gt;</w:t>
       </w:r>
       <w:r>
         <w:br/>
@@ -339,12 +359,6 @@
       </w:r>
     </w:p>
     <w:p>
-      <w:pPr>
-        <w:rPr>
-          <w:b/>
-          <w:bCs/>
-        </w:rPr>
-      </w:pPr>
       <w:r>
         <w:t xml:space="preserve">TEAMSWITCH </w:t>
       </w:r>
@@ -362,16 +376,44 @@
       </w:r>
       <w:r>
         <w:br/>
-        <w:t>&lt;Player Name – string&gt;</w:t>
-      </w:r>
-      <w:r>
-        <w:br/>
-      </w:r>
-      <w:r>
+        <w:t xml:space="preserve">&lt;Player </w:t>
+      </w:r>
+      <w:r>
+        <w:t>ID</w:t>
+      </w:r>
+      <w:r>
+        <w:t xml:space="preserve"> – </w:t>
+      </w:r>
+      <w:r>
+        <w:t>int</w:t>
+      </w:r>
+      <w:r>
+        <w:t>&gt;</w:t>
+      </w:r>
+      <w:r>
+        <w:br/>
         <w:t>&lt;Tagger Name – string&gt;</w:t>
       </w:r>
       <w:r>
         <w:br/>
+      </w:r>
+      <w:r>
+        <w:t xml:space="preserve">&lt;Tagger </w:t>
+      </w:r>
+      <w:r>
+        <w:t>ID</w:t>
+      </w:r>
+      <w:r>
+        <w:t xml:space="preserve"> – </w:t>
+      </w:r>
+      <w:r>
+        <w:t>int</w:t>
+      </w:r>
+      <w:r>
+        <w:t>&gt;</w:t>
+      </w:r>
+      <w:r>
+        <w:br/>
         <w:t>&lt;</w:t>
       </w:r>
       <w:r>
@@ -397,35 +439,79 @@
       </w:r>
       <w:r>
         <w:br/>
-        <w:t>&lt;Player Name – string&gt;</w:t>
-      </w:r>
-      <w:r>
-        <w:br/>
         <w:t>&lt;Player ID – int&gt;</w:t>
       </w:r>
       <w:r>
         <w:br/>
-        <w:t>&lt;Player PosX – float&gt;</w:t>
-      </w:r>
-      <w:r>
-        <w:br/>
-        <w:t>&lt;Player PosY – float&gt;</w:t>
-      </w:r>
-      <w:r>
-        <w:br/>
-        <w:t>&lt;Player PosZ – float&gt;</w:t>
-      </w:r>
-      <w:r>
-        <w:br/>
-        <w:t>&lt;Player RotX – float&gt;</w:t>
-      </w:r>
-      <w:r>
-        <w:br/>
-        <w:t>&lt;Player RotY – float&gt;</w:t>
-      </w:r>
-      <w:r>
-        <w:br/>
-        <w:t>&lt;Player RotZ – float&gt;</w:t>
+        <w:t xml:space="preserve">&lt;Player </w:t>
+      </w:r>
+      <w:proofErr w:type="spellStart"/>
+      <w:r>
+        <w:t>PosX</w:t>
+      </w:r>
+      <w:proofErr w:type="spellEnd"/>
+      <w:r>
+        <w:t xml:space="preserve"> – float&gt;</w:t>
+      </w:r>
+      <w:r>
+        <w:br/>
+        <w:t xml:space="preserve">&lt;Player </w:t>
+      </w:r>
+      <w:proofErr w:type="spellStart"/>
+      <w:r>
+        <w:t>PosY</w:t>
+      </w:r>
+      <w:proofErr w:type="spellEnd"/>
+      <w:r>
+        <w:t xml:space="preserve"> – float&gt;</w:t>
+      </w:r>
+      <w:r>
+        <w:br/>
+        <w:t xml:space="preserve">&lt;Player </w:t>
+      </w:r>
+      <w:proofErr w:type="spellStart"/>
+      <w:r>
+        <w:t>PosZ</w:t>
+      </w:r>
+      <w:proofErr w:type="spellEnd"/>
+      <w:r>
+        <w:t xml:space="preserve"> – float&gt;</w:t>
+      </w:r>
+      <w:r>
+        <w:br/>
+        <w:t xml:space="preserve">&lt;Player </w:t>
+      </w:r>
+      <w:proofErr w:type="spellStart"/>
+      <w:r>
+        <w:t>RotX</w:t>
+      </w:r>
+      <w:proofErr w:type="spellEnd"/>
+      <w:r>
+        <w:t xml:space="preserve"> – float&gt;</w:t>
+      </w:r>
+      <w:r>
+        <w:br/>
+        <w:t xml:space="preserve">&lt;Player </w:t>
+      </w:r>
+      <w:proofErr w:type="spellStart"/>
+      <w:r>
+        <w:t>RotY</w:t>
+      </w:r>
+      <w:proofErr w:type="spellEnd"/>
+      <w:r>
+        <w:t xml:space="preserve"> – float&gt;</w:t>
+      </w:r>
+      <w:r>
+        <w:br/>
+        <w:t xml:space="preserve">&lt;Player </w:t>
+      </w:r>
+      <w:proofErr w:type="spellStart"/>
+      <w:r>
+        <w:t>RotZ</w:t>
+      </w:r>
+      <w:proofErr w:type="spellEnd"/>
+      <w:r>
+        <w:t xml:space="preserve"> – float&gt;</w:t>
       </w:r>
     </w:p>
     <w:p>
@@ -440,11 +526,35 @@
       </w:r>
       <w:r>
         <w:br/>
-        <w:t>&lt; Source Player – string&gt;</w:t>
-      </w:r>
-      <w:r>
-        <w:br/>
-        <w:t>&lt;Tagged Player – string&gt;</w:t>
+        <w:t xml:space="preserve">&lt; Source </w:t>
+      </w:r>
+      <w:r>
+        <w:t>ID</w:t>
+      </w:r>
+      <w:r>
+        <w:t xml:space="preserve"> – </w:t>
+      </w:r>
+      <w:r>
+        <w:t>int</w:t>
+      </w:r>
+      <w:r>
+        <w:t>&gt;</w:t>
+      </w:r>
+      <w:r>
+        <w:br/>
+        <w:t xml:space="preserve">&lt;Tagged </w:t>
+      </w:r>
+      <w:r>
+        <w:t>ID</w:t>
+      </w:r>
+      <w:r>
+        <w:t xml:space="preserve"> – </w:t>
+      </w:r>
+      <w:r>
+        <w:t>int</w:t>
+      </w:r>
+      <w:r>
+        <w:t>&gt;</w:t>
       </w:r>
     </w:p>
     <w:p/>
@@ -492,36 +602,90 @@
       </w:r>
       <w:r>
         <w:br/>
-        <w:t>&lt;Player PosX – float&gt;</w:t>
-      </w:r>
-      <w:r>
-        <w:br/>
-        <w:t>&lt;Player PosY – float&gt;</w:t>
-      </w:r>
-      <w:r>
-        <w:br/>
-        <w:t>&lt;Player PosZ – float&gt;</w:t>
-      </w:r>
-      <w:r>
-        <w:br/>
-        <w:t>&lt;Player RotX – float&gt;</w:t>
-      </w:r>
-      <w:r>
-        <w:br/>
-        <w:t>&lt;Player RotY – float&gt;</w:t>
-      </w:r>
-      <w:r>
-        <w:br/>
-        <w:t>&lt;Player RotZ – float&gt;</w:t>
-      </w:r>
-      <w:r>
-        <w:br/>
-        <w:t>&lt;Player RotW – float&gt;</w:t>
-      </w:r>
-      <w:r>
-        <w:br/>
-      </w:r>
-      <w:r>
+        <w:t xml:space="preserve">&lt;Player </w:t>
+      </w:r>
+      <w:proofErr w:type="spellStart"/>
+      <w:r>
+        <w:t>PosX</w:t>
+      </w:r>
+      <w:proofErr w:type="spellEnd"/>
+      <w:r>
+        <w:t xml:space="preserve"> – float&gt;</w:t>
+      </w:r>
+      <w:r>
+        <w:br/>
+        <w:t xml:space="preserve">&lt;Player </w:t>
+      </w:r>
+      <w:proofErr w:type="spellStart"/>
+      <w:r>
+        <w:t>PosY</w:t>
+      </w:r>
+      <w:proofErr w:type="spellEnd"/>
+      <w:r>
+        <w:t xml:space="preserve"> – float&gt;</w:t>
+      </w:r>
+      <w:r>
+        <w:br/>
+        <w:t xml:space="preserve">&lt;Player </w:t>
+      </w:r>
+      <w:proofErr w:type="spellStart"/>
+      <w:r>
+        <w:t>PosZ</w:t>
+      </w:r>
+      <w:proofErr w:type="spellEnd"/>
+      <w:r>
+        <w:t xml:space="preserve"> – float&gt;</w:t>
+      </w:r>
+      <w:r>
+        <w:br/>
+        <w:t xml:space="preserve">&lt;Player </w:t>
+      </w:r>
+      <w:proofErr w:type="spellStart"/>
+      <w:r>
+        <w:t>RotX</w:t>
+      </w:r>
+      <w:proofErr w:type="spellEnd"/>
+      <w:r>
+        <w:t xml:space="preserve"> – float&gt;</w:t>
+      </w:r>
+      <w:r>
+        <w:br/>
+        <w:t xml:space="preserve">&lt;Player </w:t>
+      </w:r>
+      <w:proofErr w:type="spellStart"/>
+      <w:r>
+        <w:t>RotY</w:t>
+      </w:r>
+      <w:proofErr w:type="spellEnd"/>
+      <w:r>
+        <w:t xml:space="preserve"> – float&gt;</w:t>
+      </w:r>
+      <w:r>
+        <w:br/>
+        <w:t xml:space="preserve">&lt;Player </w:t>
+      </w:r>
+      <w:proofErr w:type="spellStart"/>
+      <w:r>
+        <w:t>RotZ</w:t>
+      </w:r>
+      <w:proofErr w:type="spellEnd"/>
+      <w:r>
+        <w:t xml:space="preserve"> – float&gt;</w:t>
+      </w:r>
+      <w:r>
+        <w:br/>
+        <w:t xml:space="preserve">&lt;Player </w:t>
+      </w:r>
+      <w:proofErr w:type="spellStart"/>
+      <w:r>
+        <w:t>RotW</w:t>
+      </w:r>
+      <w:proofErr w:type="spellEnd"/>
+      <w:r>
+        <w:t xml:space="preserve"> – float&gt;</w:t>
+      </w:r>
+      <w:r>
+        <w:br/>
         <w:t>----------------------------</w:t>
       </w:r>
       <w:bookmarkStart w:id="0" w:name="_GoBack"/>
@@ -571,7 +735,15 @@
       </w:r>
       <w:r>
         <w:br/>
-        <w:t>&lt;Scoreboard - ?&gt;</w:t>
+        <w:t xml:space="preserve">&lt;Scoreboard </w:t>
+      </w:r>
+      <w:proofErr w:type="gramStart"/>
+      <w:r>
+        <w:t>- ?</w:t>
+      </w:r>
+      <w:proofErr w:type="gramEnd"/>
+      <w:r>
+        <w:t>&gt;</w:t>
       </w:r>
     </w:p>
     <w:p>

</xml_diff>

<commit_message>
Protocol Updates and Game management
</commit_message>
<xml_diff>
--- a/Protocols.docx
+++ b/Protocols.docx
@@ -620,6 +620,12 @@
       </w:r>
       <w:r>
         <w:br/>
+        <w:t>&lt;Player Name – string&gt;</w:t>
+      </w:r>
+      <w:bookmarkStart w:id="0" w:name="_GoBack"/>
+      <w:bookmarkEnd w:id="0"/>
+      <w:r>
+        <w:br/>
         <w:t xml:space="preserve">&lt;Player </w:t>
       </w:r>
       <w:proofErr w:type="spellStart"/>
@@ -705,6 +711,14 @@
       <w:r>
         <w:br/>
         <w:t>&lt;Player Lerp – float&gt;</w:t>
+      </w:r>
+      <w:r>
+        <w:br/>
+        <w:t>&lt;Player Tags – int&gt;</w:t>
+      </w:r>
+      <w:r>
+        <w:br/>
+        <w:t>&lt;Player Tagged – int&gt;</w:t>
       </w:r>
       <w:r>
         <w:br/>
@@ -808,36 +822,14 @@
     </w:p>
     <w:p>
       <w:r>
-        <w:t>TEAM</w:t>
-      </w:r>
-      <w:r>
-        <w:t>LIST</w:t>
-      </w:r>
-      <w:r>
-        <w:t xml:space="preserve"> (Value </w:t>
-      </w:r>
-      <w:r>
-        <w:t>12</w:t>
-      </w:r>
-      <w:r>
-        <w:t>) (</w:t>
-      </w:r>
-      <w:r>
-        <w:t xml:space="preserve">Sent </w:t>
-      </w:r>
-      <w:r>
-        <w:t>Player joins a team)</w:t>
-      </w:r>
-      <w:r>
-        <w:br/>
-      </w:r>
-      <w:r>
+        <w:t>TEAMLIST (Value 12) (Sent Player joins a team)</w:t>
+      </w:r>
+      <w:r>
+        <w:br/>
         <w:t>&lt;Number of Players – int&gt;</w:t>
       </w:r>
       <w:r>
         <w:br/>
-      </w:r>
-      <w:r>
         <w:t>----------------------------</w:t>
       </w:r>
       <w:r>
@@ -846,18 +838,10 @@
       </w:r>
       <w:r>
         <w:br/>
-        <w:t>&lt;</w:t>
-      </w:r>
-      <w:r>
-        <w:t xml:space="preserve">Player </w:t>
-      </w:r>
-      <w:r>
-        <w:t>Team ID – int&gt;</w:t>
-      </w:r>
-      <w:r>
-        <w:br/>
-      </w:r>
-      <w:r>
+        <w:t>&lt;Player Team ID – int&gt;</w:t>
+      </w:r>
+      <w:r>
+        <w:br/>
         <w:t>----------------------------</w:t>
       </w:r>
       <w:r>
@@ -867,8 +851,6 @@
       <w:r>
         <w:t>)</w:t>
       </w:r>
-      <w:bookmarkStart w:id="0" w:name="_GoBack"/>
-      <w:bookmarkEnd w:id="0"/>
     </w:p>
     <w:p/>
     <w:p/>

</xml_diff>